<commit_message>
fit(), transform() and fit_transform()
</commit_message>
<xml_diff>
--- a/Week-1 Linear classifier and Logistic Regression/assignments/assignment_techniques.docx
+++ b/Week-1 Linear classifier and Logistic Regression/assignments/assignment_techniques.docx
@@ -3,9 +3,17 @@
 <w:document xmlns:wpc="http://schemas.microsoft.com/office/word/2010/wordprocessingCanvas" xmlns:cx="http://schemas.microsoft.com/office/drawing/2014/chartex" xmlns:cx1="http://schemas.microsoft.com/office/drawing/2015/9/8/chartex" xmlns:cx2="http://schemas.microsoft.com/office/drawing/2015/10/21/chartex" xmlns:cx3="http://schemas.microsoft.com/office/drawing/2016/5/9/chartex" xmlns:cx4="http://schemas.microsoft.com/office/drawing/2016/5/10/chartex" xmlns:cx5="http://schemas.microsoft.com/office/drawing/2016/5/11/chartex" xmlns:cx6="http://schemas.microsoft.com/office/drawing/2016/5/12/chartex" xmlns:cx7="http://schemas.microsoft.com/office/drawing/2016/5/13/chartex" xmlns:cx8="http://schemas.microsoft.com/office/drawing/2016/5/14/chartex" xmlns:mc="http://schemas.openxmlformats.org/markup-compatibility/2006" xmlns:aink="http://schemas.microsoft.com/office/drawing/2016/ink" xmlns:am3d="http://schemas.microsoft.com/office/drawing/2017/model3d" xmlns:o="urn:schemas-microsoft-com:office:office" xmlns:r="http://schemas.openxmlformats.org/officeDocument/2006/relationships" xmlns:m="http://schemas.openxmlformats.org/officeDocument/2006/math" xmlns:v="urn:schemas-microsoft-com:vml" xmlns:wp14="http://schemas.microsoft.com/office/word/2010/wordprocessingDrawing" xmlns:wp="http://schemas.openxmlformats.org/drawingml/2006/wordprocessingDrawing" xmlns:w10="urn:schemas-microsoft-com:office:word" xmlns:w="http://schemas.openxmlformats.org/wordprocessingml/2006/main" xmlns:w14="http://schemas.microsoft.com/office/word/2010/wordml" xmlns:w15="http://schemas.microsoft.com/office/word/2012/wordml" xmlns:w16cex="http://schemas.microsoft.com/office/word/2018/wordml/cex" xmlns:w16cid="http://schemas.microsoft.com/office/word/2016/wordml/cid" xmlns:w16="http://schemas.microsoft.com/office/word/2018/wordml" xmlns:w16sdtdh="http://schemas.microsoft.com/office/word/2020/wordml/sdtdatahash" xmlns:w16se="http://schemas.microsoft.com/office/word/2015/wordml/symex" xmlns:wpg="http://schemas.microsoft.com/office/word/2010/wordprocessingGroup" xmlns:wpi="http://schemas.microsoft.com/office/word/2010/wordprocessingInk" xmlns:wne="http://schemas.microsoft.com/office/word/2006/wordml" xmlns:wps="http://schemas.microsoft.com/office/word/2010/wordprocessingShape" mc:Ignorable="w14 w15 w16se w16cid w16 w16cex w16sdtdh wp14">
   <w:body>
     <w:p>
+      <w:pPr>
+        <w:rPr>
+          <w:sz w:val="28"/>
+          <w:szCs w:val="28"/>
+        </w:rPr>
+      </w:pPr>
       <w:r>
         <w:rPr>
           <w:noProof/>
+          <w:sz w:val="28"/>
+          <w:szCs w:val="28"/>
         </w:rPr>
         <w:drawing>
           <wp:inline distT="0" distB="0" distL="0" distR="0" wp14:anchorId="7B17E915" wp14:editId="724C5E7D">
@@ -44,11 +52,17 @@
         </w:drawing>
       </w:r>
       <w:r>
+        <w:rPr>
+          <w:sz w:val="28"/>
+          <w:szCs w:val="28"/>
+        </w:rPr>
         <w:br/>
       </w:r>
       <w:r>
         <w:rPr>
           <w:noProof/>
+          <w:sz w:val="28"/>
+          <w:szCs w:val="28"/>
         </w:rPr>
         <w:drawing>
           <wp:inline distT="0" distB="0" distL="0" distR="0" wp14:anchorId="5F627462" wp14:editId="5AD0ED4B">
@@ -88,18 +102,513 @@
       </w:r>
     </w:p>
     <w:p>
-      <w:r>
+      <w:pPr>
+        <w:rPr>
+          <w:sz w:val="28"/>
+          <w:szCs w:val="28"/>
+        </w:rPr>
+      </w:pPr>
+    </w:p>
+    <w:p>
+      <w:pPr>
+        <w:rPr>
+          <w:sz w:val="28"/>
+          <w:szCs w:val="28"/>
+        </w:rPr>
+      </w:pPr>
+    </w:p>
+    <w:p>
+      <w:pPr>
+        <w:rPr>
+          <w:sz w:val="28"/>
+          <w:szCs w:val="28"/>
+        </w:rPr>
+      </w:pPr>
+    </w:p>
+    <w:p>
+      <w:pPr>
+        <w:rPr>
+          <w:sz w:val="28"/>
+          <w:szCs w:val="28"/>
+        </w:rPr>
+      </w:pPr>
+    </w:p>
+    <w:p>
+      <w:pPr>
+        <w:rPr>
+          <w:sz w:val="28"/>
+          <w:szCs w:val="28"/>
+        </w:rPr>
+      </w:pPr>
+      <w:r>
+        <w:rPr>
+          <w:sz w:val="28"/>
+          <w:szCs w:val="28"/>
+        </w:rPr>
+        <w:lastRenderedPageBreak/>
+        <w:t>NLP concepts</w:t>
+      </w:r>
+    </w:p>
+    <w:p>
+      <w:pPr>
+        <w:rPr>
+          <w:sz w:val="28"/>
+          <w:szCs w:val="28"/>
+        </w:rPr>
+      </w:pPr>
+      <w:r>
+        <w:rPr>
+          <w:sz w:val="28"/>
+          <w:szCs w:val="28"/>
+        </w:rPr>
+        <w:t>Traditional NLP</w:t>
+      </w:r>
+      <w:r>
+        <w:rPr>
+          <w:sz w:val="28"/>
+          <w:szCs w:val="28"/>
+        </w:rPr>
+        <w:br/>
+        <w:t xml:space="preserve">Modern NLP </w:t>
+      </w:r>
+      <w:r>
+        <w:rPr>
+          <w:sz w:val="28"/>
+          <w:szCs w:val="28"/>
+        </w:rPr>
+        <w:sym w:font="Wingdings" w:char="F0E0"/>
+      </w:r>
+      <w:r>
+        <w:rPr>
+          <w:sz w:val="28"/>
+          <w:szCs w:val="28"/>
+        </w:rPr>
+        <w:t xml:space="preserve"> Starts from RNN</w:t>
+      </w:r>
+    </w:p>
+    <w:p>
+      <w:pPr>
+        <w:rPr>
+          <w:sz w:val="28"/>
+          <w:szCs w:val="28"/>
+        </w:rPr>
+      </w:pPr>
+      <w:proofErr w:type="spellStart"/>
+      <w:r>
+        <w:rPr>
+          <w:sz w:val="28"/>
+          <w:szCs w:val="28"/>
+        </w:rPr>
+        <w:t>CountVectorizer</w:t>
+      </w:r>
+      <w:proofErr w:type="spellEnd"/>
+      <w:r>
+        <w:rPr>
+          <w:sz w:val="28"/>
+          <w:szCs w:val="28"/>
+        </w:rPr>
+        <w:t xml:space="preserve"> </w:t>
+      </w:r>
+      <w:r>
+        <w:rPr>
+          <w:sz w:val="28"/>
+          <w:szCs w:val="28"/>
+        </w:rPr>
+        <w:sym w:font="Wingdings" w:char="F0E0"/>
+      </w:r>
+      <w:r>
+        <w:rPr>
+          <w:sz w:val="28"/>
+          <w:szCs w:val="28"/>
+        </w:rPr>
+        <w:t xml:space="preserve"> feature extraction technique</w:t>
+      </w:r>
+    </w:p>
+    <w:p>
+      <w:pPr>
+        <w:rPr>
+          <w:sz w:val="28"/>
+          <w:szCs w:val="28"/>
+        </w:rPr>
+      </w:pPr>
+    </w:p>
+    <w:p>
+      <w:pPr>
+        <w:rPr>
+          <w:sz w:val="28"/>
+          <w:szCs w:val="28"/>
+        </w:rPr>
+      </w:pPr>
+    </w:p>
+    <w:p>
+      <w:pPr>
+        <w:rPr>
+          <w:sz w:val="28"/>
+          <w:szCs w:val="28"/>
+        </w:rPr>
+      </w:pPr>
+    </w:p>
+    <w:p>
+      <w:pPr>
+        <w:rPr>
+          <w:sz w:val="28"/>
+          <w:szCs w:val="28"/>
+        </w:rPr>
+      </w:pPr>
+    </w:p>
+    <w:p>
+      <w:pPr>
+        <w:rPr>
+          <w:sz w:val="28"/>
+          <w:szCs w:val="28"/>
+        </w:rPr>
+      </w:pPr>
+    </w:p>
+    <w:p>
+      <w:pPr>
+        <w:rPr>
+          <w:sz w:val="28"/>
+          <w:szCs w:val="28"/>
+        </w:rPr>
+      </w:pPr>
+    </w:p>
+    <w:p>
+      <w:pPr>
+        <w:rPr>
+          <w:sz w:val="28"/>
+          <w:szCs w:val="28"/>
+        </w:rPr>
+      </w:pPr>
+    </w:p>
+    <w:p>
+      <w:pPr>
+        <w:rPr>
+          <w:sz w:val="28"/>
+          <w:szCs w:val="28"/>
+        </w:rPr>
+      </w:pPr>
+    </w:p>
+    <w:p>
+      <w:pPr>
+        <w:rPr>
+          <w:sz w:val="28"/>
+          <w:szCs w:val="28"/>
+        </w:rPr>
+      </w:pPr>
+    </w:p>
+    <w:p>
+      <w:pPr>
+        <w:rPr>
+          <w:sz w:val="28"/>
+          <w:szCs w:val="28"/>
+        </w:rPr>
+      </w:pPr>
+    </w:p>
+    <w:p>
+      <w:pPr>
+        <w:rPr>
+          <w:sz w:val="28"/>
+          <w:szCs w:val="28"/>
+        </w:rPr>
+      </w:pPr>
+    </w:p>
+    <w:p>
+      <w:pPr>
+        <w:rPr>
+          <w:sz w:val="28"/>
+          <w:szCs w:val="28"/>
+        </w:rPr>
+      </w:pPr>
+    </w:p>
+    <w:p>
+      <w:pPr>
+        <w:rPr>
+          <w:sz w:val="28"/>
+          <w:szCs w:val="28"/>
+        </w:rPr>
+      </w:pPr>
+    </w:p>
+    <w:p>
+      <w:pPr>
+        <w:rPr>
+          <w:sz w:val="28"/>
+          <w:szCs w:val="28"/>
+        </w:rPr>
+      </w:pPr>
+    </w:p>
+    <w:p>
+      <w:pPr>
+        <w:rPr>
+          <w:sz w:val="28"/>
+          <w:szCs w:val="28"/>
+        </w:rPr>
+      </w:pPr>
+    </w:p>
+    <w:p>
+      <w:pPr>
+        <w:rPr>
+          <w:sz w:val="28"/>
+          <w:szCs w:val="28"/>
+        </w:rPr>
+      </w:pPr>
+    </w:p>
+    <w:p>
+      <w:pPr>
+        <w:rPr>
+          <w:sz w:val="28"/>
+          <w:szCs w:val="28"/>
+        </w:rPr>
+      </w:pPr>
+    </w:p>
+    <w:p>
+      <w:pPr>
+        <w:rPr>
+          <w:sz w:val="28"/>
+          <w:szCs w:val="28"/>
+        </w:rPr>
+      </w:pPr>
+    </w:p>
+    <w:p>
+      <w:pPr>
+        <w:rPr>
+          <w:sz w:val="28"/>
+          <w:szCs w:val="28"/>
+        </w:rPr>
+      </w:pPr>
+    </w:p>
+    <w:p>
+      <w:pPr>
+        <w:rPr>
+          <w:sz w:val="28"/>
+          <w:szCs w:val="28"/>
+        </w:rPr>
+      </w:pPr>
+    </w:p>
+    <w:p>
+      <w:pPr>
+        <w:rPr>
+          <w:sz w:val="28"/>
+          <w:szCs w:val="28"/>
+        </w:rPr>
+      </w:pPr>
+    </w:p>
+    <w:p>
+      <w:pPr>
+        <w:rPr>
+          <w:sz w:val="28"/>
+          <w:szCs w:val="28"/>
+        </w:rPr>
+      </w:pPr>
+    </w:p>
+    <w:p>
+      <w:pPr>
+        <w:rPr>
+          <w:sz w:val="28"/>
+          <w:szCs w:val="28"/>
+        </w:rPr>
+      </w:pPr>
+    </w:p>
+    <w:p>
+      <w:pPr>
+        <w:rPr>
+          <w:sz w:val="28"/>
+          <w:szCs w:val="28"/>
+        </w:rPr>
+      </w:pPr>
+      <w:r>
+        <w:rPr>
+          <w:sz w:val="28"/>
+          <w:szCs w:val="28"/>
+        </w:rPr>
+        <w:lastRenderedPageBreak/>
+        <w:t>Bag of Words</w:t>
+      </w:r>
+    </w:p>
+    <w:p>
+      <w:pPr>
+        <w:rPr>
+          <w:sz w:val="28"/>
+          <w:szCs w:val="28"/>
+        </w:rPr>
+      </w:pPr>
+      <w:r>
+        <w:rPr>
+          <w:sz w:val="28"/>
+          <w:szCs w:val="28"/>
+        </w:rPr>
+        <w:t>Given sentence</w:t>
+      </w:r>
+    </w:p>
+    <w:p>
+      <w:pPr>
+        <w:rPr>
+          <w:sz w:val="28"/>
+          <w:szCs w:val="28"/>
+        </w:rPr>
+      </w:pPr>
+      <w:r>
+        <w:rPr>
+          <w:noProof/>
+        </w:rPr>
+        <w:drawing>
+          <wp:inline distT="0" distB="0" distL="0" distR="0" wp14:anchorId="73FC7084" wp14:editId="649FFB00">
+            <wp:extent cx="1934817" cy="2896064"/>
+            <wp:effectExtent l="0" t="0" r="8890" b="0"/>
+            <wp:docPr id="3" name="Picture 3"/>
+            <wp:cNvGraphicFramePr>
+              <a:graphicFrameLocks xmlns:a="http://schemas.openxmlformats.org/drawingml/2006/main" noChangeAspect="1"/>
+            </wp:cNvGraphicFramePr>
+            <a:graphic xmlns:a="http://schemas.openxmlformats.org/drawingml/2006/main">
+              <a:graphicData uri="http://schemas.openxmlformats.org/drawingml/2006/picture">
+                <pic:pic xmlns:pic="http://schemas.openxmlformats.org/drawingml/2006/picture">
+                  <pic:nvPicPr>
+                    <pic:cNvPr id="1" name=""/>
+                    <pic:cNvPicPr/>
+                  </pic:nvPicPr>
+                  <pic:blipFill>
+                    <a:blip r:embed="rId6"/>
+                    <a:stretch>
+                      <a:fillRect/>
+                    </a:stretch>
+                  </pic:blipFill>
+                  <pic:spPr>
+                    <a:xfrm>
+                      <a:off x="0" y="0"/>
+                      <a:ext cx="1937873" cy="2900638"/>
+                    </a:xfrm>
+                    <a:prstGeom prst="rect">
+                      <a:avLst/>
+                    </a:prstGeom>
+                  </pic:spPr>
+                </pic:pic>
+              </a:graphicData>
+            </a:graphic>
+          </wp:inline>
+        </w:drawing>
+      </w:r>
+    </w:p>
+    <w:p>
+      <w:pPr>
+        <w:rPr>
+          <w:sz w:val="28"/>
+          <w:szCs w:val="28"/>
+        </w:rPr>
+      </w:pPr>
+      <w:r>
+        <w:rPr>
+          <w:noProof/>
+        </w:rPr>
+        <w:drawing>
+          <wp:inline distT="0" distB="0" distL="0" distR="0" wp14:anchorId="02337CB4" wp14:editId="2C5A1119">
+            <wp:extent cx="2835965" cy="4215624"/>
+            <wp:effectExtent l="0" t="0" r="2540" b="0"/>
+            <wp:docPr id="4" name="Picture 4"/>
+            <wp:cNvGraphicFramePr>
+              <a:graphicFrameLocks xmlns:a="http://schemas.openxmlformats.org/drawingml/2006/main" noChangeAspect="1"/>
+            </wp:cNvGraphicFramePr>
+            <a:graphic xmlns:a="http://schemas.openxmlformats.org/drawingml/2006/main">
+              <a:graphicData uri="http://schemas.openxmlformats.org/drawingml/2006/picture">
+                <pic:pic xmlns:pic="http://schemas.openxmlformats.org/drawingml/2006/picture">
+                  <pic:nvPicPr>
+                    <pic:cNvPr id="1" name=""/>
+                    <pic:cNvPicPr/>
+                  </pic:nvPicPr>
+                  <pic:blipFill>
+                    <a:blip r:embed="rId7"/>
+                    <a:stretch>
+                      <a:fillRect/>
+                    </a:stretch>
+                  </pic:blipFill>
+                  <pic:spPr>
+                    <a:xfrm>
+                      <a:off x="0" y="0"/>
+                      <a:ext cx="2838107" cy="4218807"/>
+                    </a:xfrm>
+                    <a:prstGeom prst="rect">
+                      <a:avLst/>
+                    </a:prstGeom>
+                  </pic:spPr>
+                </pic:pic>
+              </a:graphicData>
+            </a:graphic>
+          </wp:inline>
+        </w:drawing>
+      </w:r>
+    </w:p>
+    <w:p>
+      <w:pPr>
+        <w:rPr>
+          <w:sz w:val="28"/>
+          <w:szCs w:val="28"/>
+        </w:rPr>
+      </w:pPr>
+    </w:p>
+    <w:p>
+      <w:pPr>
+        <w:rPr>
+          <w:sz w:val="28"/>
+          <w:szCs w:val="28"/>
+        </w:rPr>
+      </w:pPr>
+    </w:p>
+    <w:p>
+      <w:pPr>
+        <w:rPr>
+          <w:sz w:val="28"/>
+          <w:szCs w:val="28"/>
+        </w:rPr>
+      </w:pPr>
+      <w:r>
+        <w:rPr>
+          <w:sz w:val="28"/>
+          <w:szCs w:val="28"/>
+        </w:rPr>
+        <w:lastRenderedPageBreak/>
         <w:t>References</w:t>
       </w:r>
       <w:r>
+        <w:rPr>
+          <w:sz w:val="28"/>
+          <w:szCs w:val="28"/>
+        </w:rPr>
         <w:br/>
       </w:r>
-      <w:r>
-        <w:t>https://www.tutorialspoint.com/python/string_maketrans.htm</w:t>
-      </w:r>
-      <w:r>
-        <w:t>l</w:t>
-      </w:r>
+      <w:hyperlink r:id="rId8" w:history="1">
+        <w:r>
+          <w:rPr>
+            <w:rStyle w:val="Hyperlink"/>
+            <w:sz w:val="28"/>
+            <w:szCs w:val="28"/>
+          </w:rPr>
+          <w:t>https://www.tutorialspoint.com/python/string_maketrans.html</w:t>
+        </w:r>
+      </w:hyperlink>
+    </w:p>
+    <w:p>
+      <w:pPr>
+        <w:rPr>
+          <w:sz w:val="28"/>
+          <w:szCs w:val="28"/>
+        </w:rPr>
+      </w:pPr>
+      <w:hyperlink r:id="rId9" w:history="1">
+        <w:r>
+          <w:rPr>
+            <w:rStyle w:val="Hyperlink"/>
+            <w:sz w:val="28"/>
+            <w:szCs w:val="28"/>
+          </w:rPr>
+          <w:t>https://www.youtube.com/watch?v=BotYLBQfd5M</w:t>
+        </w:r>
+      </w:hyperlink>
+    </w:p>
+    <w:p>
+      <w:pPr>
+        <w:rPr>
+          <w:sz w:val="28"/>
+          <w:szCs w:val="28"/>
+        </w:rPr>
+      </w:pPr>
     </w:p>
     <w:sectPr>
       <w:pgSz w:w="11906" w:h="16838"/>
@@ -234,6 +743,7 @@
     <w:lsdException w:name="HTML Sample" w:semiHidden="1" w:unhideWhenUsed="1"/>
     <w:lsdException w:name="HTML Typewriter" w:semiHidden="1" w:unhideWhenUsed="1"/>
     <w:lsdException w:name="HTML Variable" w:semiHidden="1" w:unhideWhenUsed="1"/>
+    <w:lsdException w:name="Normal Table" w:semiHidden="1" w:unhideWhenUsed="1"/>
     <w:lsdException w:name="annotation subject" w:semiHidden="1" w:unhideWhenUsed="1"/>
     <w:lsdException w:name="No List" w:semiHidden="1" w:unhideWhenUsed="1"/>
     <w:lsdException w:name="Outline List 1" w:semiHidden="1" w:unhideWhenUsed="1"/>
@@ -280,8 +790,10 @@
     <w:lsdException w:name="Table Subtle 2" w:semiHidden="1" w:unhideWhenUsed="1"/>
     <w:lsdException w:name="Table Web 1" w:semiHidden="1" w:unhideWhenUsed="1"/>
     <w:lsdException w:name="Table Web 2" w:semiHidden="1" w:unhideWhenUsed="1"/>
+    <w:lsdException w:name="Table Web 3" w:semiHidden="1" w:unhideWhenUsed="1"/>
     <w:lsdException w:name="Balloon Text" w:semiHidden="1" w:unhideWhenUsed="1"/>
     <w:lsdException w:name="Table Grid" w:uiPriority="39"/>
+    <w:lsdException w:name="Table Theme" w:semiHidden="1" w:unhideWhenUsed="1"/>
     <w:lsdException w:name="Placeholder Text" w:semiHidden="1"/>
     <w:lsdException w:name="No Spacing" w:uiPriority="1" w:qFormat="1"/>
     <w:lsdException w:name="Light Shading" w:uiPriority="60"/>
@@ -533,6 +1045,29 @@
     <w:uiPriority w:val="99"/>
     <w:semiHidden/>
     <w:unhideWhenUsed/>
+  </w:style>
+  <w:style w:type="character" w:styleId="Hyperlink">
+    <w:name w:val="Hyperlink"/>
+    <w:basedOn w:val="DefaultParagraphFont"/>
+    <w:uiPriority w:val="99"/>
+    <w:unhideWhenUsed/>
+    <w:rsid w:val="00673F31"/>
+    <w:rPr>
+      <w:color w:val="0563C1" w:themeColor="hyperlink"/>
+      <w:u w:val="single"/>
+    </w:rPr>
+  </w:style>
+  <w:style w:type="character" w:styleId="UnresolvedMention">
+    <w:name w:val="Unresolved Mention"/>
+    <w:basedOn w:val="DefaultParagraphFont"/>
+    <w:uiPriority w:val="99"/>
+    <w:semiHidden/>
+    <w:unhideWhenUsed/>
+    <w:rsid w:val="00673F31"/>
+    <w:rPr>
+      <w:color w:val="605E5C"/>
+      <w:shd w:val="clear" w:color="auto" w:fill="E1DFDD"/>
+    </w:rPr>
   </w:style>
 </w:styles>
 </file>

</xml_diff>